<commit_message>
dodat pdf za treci domaci
</commit_message>
<xml_diff>
--- a/OPNA-DZ2/OPNA_2023_SEMINARSKI_2_Filip_Kojić_2023_3297.docx
+++ b/OPNA-DZ2/OPNA_2023_SEMINARSKI_2_Filip_Kojić_2023_3297.docx
@@ -4356,14 +4356,14 @@
         <w:rPr>
           <w:lang w:val="en-US"/>
         </w:rPr>
-        <w:t xml:space="preserve"> je </w:t>
+        <w:t xml:space="preserve"> </w:t>
       </w:r>
       <w:proofErr w:type="spellStart"/>
       <w:r>
         <w:rPr>
           <w:lang w:val="en-US"/>
         </w:rPr>
-        <w:t>korišćena</w:t>
+        <w:t>su</w:t>
       </w:r>
       <w:proofErr w:type="spellEnd"/>
       <w:r>
@@ -4377,7 +4377,13 @@
         <w:rPr>
           <w:lang w:val="en-US"/>
         </w:rPr>
-        <w:t>biblioteka</w:t>
+        <w:t>korišćen</w:t>
+      </w:r>
+      <w:r>
+        <w:rPr>
+          <w:lang w:val="en-US"/>
+        </w:rPr>
+        <w:t>e</w:t>
       </w:r>
       <w:proofErr w:type="spellEnd"/>
       <w:r>
@@ -4391,9 +4397,49 @@
         <w:rPr>
           <w:lang w:val="en-US"/>
         </w:rPr>
+        <w:t>bibliotek</w:t>
+      </w:r>
+      <w:r>
+        <w:rPr>
+          <w:lang w:val="en-US"/>
+        </w:rPr>
+        <w:t>e</w:t>
+      </w:r>
+      <w:proofErr w:type="spellEnd"/>
+      <w:r>
+        <w:rPr>
+          <w:lang w:val="en-US"/>
+        </w:rPr>
+        <w:t xml:space="preserve"> </w:t>
+      </w:r>
+      <w:proofErr w:type="spellStart"/>
+      <w:r>
+        <w:rPr>
+          <w:lang w:val="en-US"/>
+        </w:rPr>
         <w:t>sympy</w:t>
       </w:r>
       <w:proofErr w:type="spellEnd"/>
+      <w:r>
+        <w:rPr>
+          <w:lang w:val="en-US"/>
+        </w:rPr>
+        <w:t xml:space="preserve"> </w:t>
+      </w:r>
+      <w:proofErr w:type="spellStart"/>
+      <w:r>
+        <w:rPr>
+          <w:lang w:val="en-US"/>
+        </w:rPr>
+        <w:t>i</w:t>
+      </w:r>
+      <w:proofErr w:type="spellEnd"/>
+      <w:r>
+        <w:rPr>
+          <w:lang w:val="en-US"/>
+        </w:rPr>
+        <w:t xml:space="preserve"> math</w:t>
+      </w:r>
       <w:r>
         <w:rPr>
           <w:lang w:val="en-US"/>
@@ -4494,7 +4540,7 @@
         </w:rPr>
         <w:lastRenderedPageBreak/>
         <w:drawing>
-          <wp:inline distT="0" distB="0" distL="0" distR="0" wp14:anchorId="127ACDA3" wp14:editId="4D76C5C0">
+          <wp:inline distT="0" distB="0" distL="0" distR="0" wp14:anchorId="127ACDA3" wp14:editId="390EDC0A">
             <wp:extent cx="6120130" cy="3530600"/>
             <wp:effectExtent l="0" t="0" r="0" b="0"/>
             <wp:docPr id="1509751824" name="Picture 2"/>
@@ -4548,10 +4594,7 @@
         <w:t>D</w:t>
       </w:r>
       <w:r>
-        <w:t xml:space="preserve">eo </w:t>
-      </w:r>
-      <w:r>
-        <w:t>2</w:t>
+        <w:t>eo 2</w:t>
       </w:r>
       <w:bookmarkEnd w:id="7"/>
     </w:p>
@@ -4618,10 +4661,7 @@
         <w:t>D</w:t>
       </w:r>
       <w:r>
-        <w:t xml:space="preserve">eo </w:t>
-      </w:r>
-      <w:r>
-        <w:t>3</w:t>
+        <w:t>eo 3</w:t>
       </w:r>
       <w:bookmarkEnd w:id="8"/>
     </w:p>
@@ -4635,7 +4675,7 @@
         </w:rPr>
         <w:lastRenderedPageBreak/>
         <w:drawing>
-          <wp:inline distT="0" distB="0" distL="0" distR="0" wp14:anchorId="0728E50D" wp14:editId="6BB42D8D">
+          <wp:inline distT="0" distB="0" distL="0" distR="0" wp14:anchorId="0728E50D" wp14:editId="094BB942">
             <wp:extent cx="5690331" cy="3052988"/>
             <wp:effectExtent l="0" t="0" r="5715" b="0"/>
             <wp:docPr id="66584239" name="Picture 4"/>
@@ -4689,10 +4729,7 @@
         <w:t>D</w:t>
       </w:r>
       <w:r>
-        <w:t xml:space="preserve">eo </w:t>
-      </w:r>
-      <w:r>
-        <w:t>4</w:t>
+        <w:t>eo 4</w:t>
       </w:r>
       <w:bookmarkEnd w:id="9"/>
     </w:p>
@@ -5012,7 +5049,7 @@
           <w:noProof/>
         </w:rPr>
         <w:drawing>
-          <wp:inline distT="0" distB="0" distL="0" distR="0" wp14:anchorId="1B4476B7" wp14:editId="7B57A079">
+          <wp:inline distT="0" distB="0" distL="0" distR="0" wp14:anchorId="1B4476B7" wp14:editId="6AF9B96F">
             <wp:extent cx="5189403" cy="3262895"/>
             <wp:effectExtent l="0" t="0" r="0" b="0"/>
             <wp:docPr id="1310025316" name="Picture 5"/>
@@ -5083,7 +5120,7 @@
         </w:rPr>
         <w:lastRenderedPageBreak/>
         <w:drawing>
-          <wp:inline distT="0" distB="0" distL="0" distR="0" wp14:anchorId="513046EB" wp14:editId="561B9608">
+          <wp:inline distT="0" distB="0" distL="0" distR="0" wp14:anchorId="513046EB" wp14:editId="72B37E1B">
             <wp:extent cx="4729882" cy="2703070"/>
             <wp:effectExtent l="0" t="0" r="0" b="2540"/>
             <wp:docPr id="1996159420" name="Picture 6"/>
@@ -5131,10 +5168,7 @@
       </w:pPr>
       <w:bookmarkStart w:id="12" w:name="_Toc156778893"/>
       <w:r>
-        <w:t>Test primer 1</w:t>
-      </w:r>
-      <w:r>
-        <w:t xml:space="preserve"> – grafik</w:t>
+        <w:t>Test primer 1 – grafik</w:t>
       </w:r>
       <w:r>
         <w:t xml:space="preserve"> polinomske funkcije</w:t>
@@ -5226,16 +5260,7 @@
       </w:pPr>
       <w:bookmarkStart w:id="13" w:name="_Toc156778894"/>
       <w:r>
-        <w:t xml:space="preserve">Test primer </w:t>
-      </w:r>
-      <w:r>
-        <w:t>2</w:t>
-      </w:r>
-      <w:r>
-        <w:t xml:space="preserve"> – </w:t>
-      </w:r>
-      <w:r>
-        <w:t>ulazni podaci</w:t>
+        <w:t>Test primer 2 – ulazni podaci</w:t>
       </w:r>
       <w:bookmarkEnd w:id="13"/>
     </w:p>
@@ -5249,7 +5274,7 @@
         </w:rPr>
         <w:lastRenderedPageBreak/>
         <w:drawing>
-          <wp:inline distT="0" distB="0" distL="0" distR="0" wp14:anchorId="63C5A4E6" wp14:editId="0EC7FA4F">
+          <wp:inline distT="0" distB="0" distL="0" distR="0" wp14:anchorId="63C5A4E6" wp14:editId="690EAA98">
             <wp:extent cx="6120130" cy="2901950"/>
             <wp:effectExtent l="0" t="0" r="0" b="0"/>
             <wp:docPr id="1372968164" name="Picture 8"/>
@@ -5297,10 +5322,7 @@
       </w:pPr>
       <w:bookmarkStart w:id="14" w:name="_Toc156778895"/>
       <w:r>
-        <w:t xml:space="preserve">Test primer 2 – </w:t>
-      </w:r>
-      <w:r>
-        <w:t>ispis rada programa</w:t>
+        <w:t>Test primer 2 – ispis rada programa</w:t>
       </w:r>
       <w:bookmarkEnd w:id="14"/>
     </w:p>
@@ -5313,7 +5335,7 @@
           <w:noProof/>
         </w:rPr>
         <w:drawing>
-          <wp:inline distT="0" distB="0" distL="0" distR="0" wp14:anchorId="5701735B" wp14:editId="7476DB4C">
+          <wp:inline distT="0" distB="0" distL="0" distR="0" wp14:anchorId="5701735B" wp14:editId="5494BC75">
             <wp:extent cx="5091695" cy="2565923"/>
             <wp:effectExtent l="0" t="0" r="0" b="6350"/>
             <wp:docPr id="160997175" name="Picture 9"/>
@@ -5361,13 +5383,7 @@
       </w:pPr>
       <w:bookmarkStart w:id="15" w:name="_Toc156778896"/>
       <w:r>
-        <w:t xml:space="preserve">Test primer </w:t>
-      </w:r>
-      <w:r>
-        <w:t>2</w:t>
-      </w:r>
-      <w:r>
-        <w:t xml:space="preserve"> – grafik polinomske funkcije</w:t>
+        <w:t>Test primer 2 – grafik polinomske funkcije</w:t>
       </w:r>
       <w:bookmarkEnd w:id="15"/>
     </w:p>
@@ -5455,13 +5471,7 @@
       </w:pPr>
       <w:bookmarkStart w:id="16" w:name="_Toc156778897"/>
       <w:r>
-        <w:t xml:space="preserve">Test primer </w:t>
-      </w:r>
-      <w:r>
-        <w:t>3</w:t>
-      </w:r>
-      <w:r>
-        <w:t xml:space="preserve"> – ulazni podaci</w:t>
+        <w:t>Test primer 3 – ulazni podaci</w:t>
       </w:r>
       <w:bookmarkEnd w:id="16"/>
     </w:p>
@@ -5584,13 +5594,7 @@
       </w:pPr>
       <w:bookmarkStart w:id="18" w:name="_Toc156778899"/>
       <w:r>
-        <w:t xml:space="preserve">Test primer </w:t>
-      </w:r>
-      <w:r>
-        <w:t>3</w:t>
-      </w:r>
-      <w:r>
-        <w:t xml:space="preserve"> – grafik polinomske funkcije</w:t>
+        <w:t>Test primer 3 – grafik polinomske funkcije</w:t>
       </w:r>
       <w:bookmarkEnd w:id="18"/>
     </w:p>
@@ -5690,22 +5694,7 @@
       </w:pPr>
       <w:bookmarkStart w:id="20" w:name="_Toc156778900"/>
       <w:r>
-        <w:t>projekat2_</w:t>
-      </w:r>
-      <w:r>
-        <w:t>2</w:t>
-      </w:r>
-      <w:r>
-        <w:t xml:space="preserve">.py – </w:t>
-      </w:r>
-      <w:r>
-        <w:t>D</w:t>
-      </w:r>
-      <w:r>
-        <w:t xml:space="preserve">eo </w:t>
-      </w:r>
-      <w:r>
-        <w:t>1</w:t>
+        <w:t>projekat2_2.py – Deo 1</w:t>
       </w:r>
       <w:bookmarkEnd w:id="20"/>
     </w:p>
@@ -5767,10 +5756,7 @@
       </w:pPr>
       <w:bookmarkStart w:id="21" w:name="_Toc156778901"/>
       <w:r>
-        <w:t>projekat2_2.py – Deo</w:t>
-      </w:r>
-      <w:r>
-        <w:t xml:space="preserve"> 2</w:t>
+        <w:t>projekat2_2.py – Deo 2</w:t>
       </w:r>
       <w:bookmarkEnd w:id="21"/>
     </w:p>
@@ -5783,7 +5769,7 @@
           <w:noProof/>
         </w:rPr>
         <w:drawing>
-          <wp:inline distT="0" distB="0" distL="0" distR="0" wp14:anchorId="76FC79D8" wp14:editId="5DA50FEC">
+          <wp:inline distT="0" distB="0" distL="0" distR="0" wp14:anchorId="76FC79D8" wp14:editId="5F36CE49">
             <wp:extent cx="6120130" cy="3188970"/>
             <wp:effectExtent l="0" t="0" r="0" b="0"/>
             <wp:docPr id="544434011" name="Picture 15"/>
@@ -5831,10 +5817,7 @@
       </w:pPr>
       <w:bookmarkStart w:id="22" w:name="_Toc156778902"/>
       <w:r>
-        <w:t xml:space="preserve">projekat2_2.py – Deo </w:t>
-      </w:r>
-      <w:r>
-        <w:t>3</w:t>
+        <w:t>projekat2_2.py – Deo 3</w:t>
       </w:r>
       <w:bookmarkEnd w:id="22"/>
     </w:p>
@@ -5848,7 +5831,7 @@
         </w:rPr>
         <w:lastRenderedPageBreak/>
         <w:drawing>
-          <wp:inline distT="0" distB="0" distL="0" distR="0" wp14:anchorId="23C54858" wp14:editId="54D72B4D">
+          <wp:inline distT="0" distB="0" distL="0" distR="0" wp14:anchorId="23C54858" wp14:editId="3DAADEEC">
             <wp:extent cx="6120130" cy="2992755"/>
             <wp:effectExtent l="0" t="0" r="0" b="0"/>
             <wp:docPr id="1513005953" name="Picture 16"/>
@@ -5896,10 +5879,7 @@
       </w:pPr>
       <w:bookmarkStart w:id="23" w:name="_Toc156778903"/>
       <w:r>
-        <w:t xml:space="preserve">projekat2_2.py – Deo </w:t>
-      </w:r>
-      <w:r>
-        <w:t>4</w:t>
+        <w:t>projekat2_2.py – Deo 4</w:t>
       </w:r>
       <w:bookmarkEnd w:id="23"/>
     </w:p>
@@ -5925,13 +5905,7 @@
       </w:r>
       <w:proofErr w:type="spellEnd"/>
       <w:r>
-        <w:t xml:space="preserve"> </w:t>
-      </w:r>
-      <w:r>
-        <w:t>drugog</w:t>
-      </w:r>
-      <w:r>
-        <w:t xml:space="preserve"> dela projektog zadatka</w:t>
+        <w:t xml:space="preserve"> drugog dela projektog zadatka</w:t>
       </w:r>
       <w:bookmarkEnd w:id="24"/>
     </w:p>
@@ -5950,7 +5924,7 @@
           <w:color w:val="000000"/>
           <w:lang w:val="en-GB"/>
         </w:rPr>
-        <w:t>U n</w:t>
+        <w:t xml:space="preserve">U </w:t>
       </w:r>
       <w:proofErr w:type="spellStart"/>
       <w:r>
@@ -5959,7 +5933,7 @@
           <w:color w:val="000000"/>
           <w:lang w:val="en-GB"/>
         </w:rPr>
-        <w:t>astavku</w:t>
+        <w:t>nastavku</w:t>
       </w:r>
       <w:proofErr w:type="spellEnd"/>
       <w:r>
@@ -6384,13 +6358,7 @@
       </w:pPr>
       <w:bookmarkStart w:id="26" w:name="_Toc156778905"/>
       <w:r>
-        <w:t xml:space="preserve">Test primer 1 </w:t>
-      </w:r>
-      <w:r>
-        <w:t>–</w:t>
-      </w:r>
-      <w:r>
-        <w:t xml:space="preserve"> </w:t>
+        <w:t xml:space="preserve">Test primer 1 – </w:t>
       </w:r>
       <w:r>
         <w:t>u</w:t>
@@ -6468,7 +6436,7 @@
         </w:rPr>
         <w:lastRenderedPageBreak/>
         <w:drawing>
-          <wp:inline distT="0" distB="0" distL="0" distR="0" wp14:anchorId="72B65AB9" wp14:editId="4FE612FC">
+          <wp:inline distT="0" distB="0" distL="0" distR="0" wp14:anchorId="72B65AB9" wp14:editId="4582956A">
             <wp:extent cx="6120130" cy="3391535"/>
             <wp:effectExtent l="0" t="0" r="0" b="6350"/>
             <wp:docPr id="2048620824" name="Picture 18"/>
@@ -6516,16 +6484,7 @@
       </w:pPr>
       <w:bookmarkStart w:id="27" w:name="_Toc156778906"/>
       <w:r>
-        <w:t xml:space="preserve">Test primer 1 </w:t>
-      </w:r>
-      <w:r>
-        <w:t>–</w:t>
-      </w:r>
-      <w:r>
-        <w:t xml:space="preserve"> </w:t>
-      </w:r>
-      <w:r>
-        <w:t xml:space="preserve">ispis rada </w:t>
+        <w:t xml:space="preserve">Test primer 1 – ispis rada </w:t>
       </w:r>
       <w:r>
         <w:t>prvog dela projekta</w:t>
@@ -6537,25 +6496,7 @@
         <w:pStyle w:val="Osnovnitekst"/>
       </w:pPr>
       <w:r>
-        <w:t>U okviru analize datog intervala, utvrđeno je da posmatrani polinom ne</w:t>
-      </w:r>
-      <w:r>
-        <w:t xml:space="preserve">ma </w:t>
-      </w:r>
-      <w:r>
-        <w:t xml:space="preserve">nule u </w:t>
-      </w:r>
-      <w:r>
-        <w:t>tom</w:t>
-      </w:r>
-      <w:r>
-        <w:t xml:space="preserve"> opsegu. To se jasno vidi iz činjenice da je vrednost polinoma na donjoj granici intervala, na početnoj tački, jednaka nuli. Dalje, na gornjoj granici intervala, vrednost polinoma ostaje pozitivna.</w:t>
-      </w:r>
-      <w:r>
-        <w:t xml:space="preserve"> </w:t>
-      </w:r>
-      <w:r>
-        <w:t>Ovi nalazi nas dovode do zaključka da je polinom u svim tačkama unutar odabranog intervala pozitivan. Drugim rečima, polinom zadržava pozitivne vrednosti bez obzira na tačku koju odaberemo unutar datog raspona.</w:t>
+        <w:t>U okviru analize datog intervala, utvrđeno je da posmatrani polinom nema nule u tom opsegu. To se jasno vidi iz činjenice da je vrednost polinoma na donjoj granici intervala, na početnoj tački, jednaka nuli. Dalje, na gornjoj granici intervala, vrednost polinoma ostaje pozitivna. Ovi nalazi nas dovode do zaključka da je polinom u svim tačkama unutar odabranog intervala pozitivan. Drugim rečima, polinom zadržava pozitivne vrednosti bez obzira na tačku koju odaberemo unutar datog raspona.</w:t>
       </w:r>
     </w:p>
     <w:p>
@@ -6635,16 +6576,7 @@
       </w:pPr>
       <w:bookmarkStart w:id="28" w:name="_Toc156778907"/>
       <w:r>
-        <w:t xml:space="preserve">Test primer </w:t>
-      </w:r>
-      <w:r>
-        <w:t>2</w:t>
-      </w:r>
-      <w:r>
-        <w:t xml:space="preserve"> – </w:t>
-      </w:r>
-      <w:r>
-        <w:t>koeficijenti ulaznog polinoma</w:t>
+        <w:t>Test primer 2 – koeficijenti ulaznog polinoma</w:t>
       </w:r>
       <w:bookmarkEnd w:id="28"/>
     </w:p>
@@ -6770,13 +6702,7 @@
       </w:pPr>
       <w:bookmarkStart w:id="30" w:name="_Toc156778909"/>
       <w:r>
-        <w:t xml:space="preserve">Test primer </w:t>
-      </w:r>
-      <w:r>
-        <w:t>2</w:t>
-      </w:r>
-      <w:r>
-        <w:t xml:space="preserve"> – uvr</w:t>
+        <w:t>Test primer 2 – uvr</w:t>
       </w:r>
       <w:proofErr w:type="spellStart"/>
       <w:r>
@@ -6839,7 +6765,7 @@
           <w:noProof/>
         </w:rPr>
         <w:drawing>
-          <wp:inline distT="0" distB="0" distL="0" distR="0" wp14:anchorId="1FDA53BB" wp14:editId="4260B372">
+          <wp:inline distT="0" distB="0" distL="0" distR="0" wp14:anchorId="1FDA53BB" wp14:editId="2619C40B">
             <wp:extent cx="6120130" cy="2912110"/>
             <wp:effectExtent l="0" t="0" r="0" b="2540"/>
             <wp:docPr id="1762107104" name="Picture 25"/>
@@ -6956,10 +6882,7 @@
       </w:pPr>
       <w:bookmarkStart w:id="32" w:name="_Toc156778911"/>
       <w:r>
-        <w:t xml:space="preserve">Test primer 2 – </w:t>
-      </w:r>
-      <w:r>
-        <w:t>grafik polinomske funkcije</w:t>
+        <w:t>Test primer 2 – grafik polinomske funkcije</w:t>
       </w:r>
       <w:bookmarkEnd w:id="32"/>
     </w:p>
@@ -7000,8 +6923,8 @@
           <w:lang w:val="sr-Cyrl-CS"/>
         </w:rPr>
       </w:pPr>
-      <w:bookmarkStart w:id="33" w:name="_Toc254342925"/>
-      <w:bookmarkStart w:id="34" w:name="_Toc156778919"/>
+      <w:bookmarkStart w:id="33" w:name="_Toc156778919"/>
+      <w:bookmarkStart w:id="34" w:name="_Toc254342925"/>
       <w:r>
         <w:lastRenderedPageBreak/>
         <w:t>Spisak</w:t>
@@ -7012,7 +6935,7 @@
       <w:r>
         <w:t>slika</w:t>
       </w:r>
-      <w:bookmarkEnd w:id="34"/>
+      <w:bookmarkEnd w:id="33"/>
     </w:p>
     <w:p>
       <w:pPr>
@@ -8823,7 +8746,7 @@
         <w:fldChar w:fldCharType="end"/>
       </w:r>
     </w:p>
-    <w:bookmarkEnd w:id="33"/>
+    <w:bookmarkEnd w:id="34"/>
     <w:p>
       <w:pPr>
         <w:pStyle w:val="Oznakaslike"/>

</xml_diff>